<commit_message>
push laporan sama log act
</commit_message>
<xml_diff>
--- a/Log Act Tubes 3.docx
+++ b/Log Act Tubes 3.docx
@@ -32,6 +32,8 @@
           <w:lang w:val="id-ID"/>
         </w:rPr>
       </w:pPr>
+      <w:bookmarkStart w:id="0" w:name="_GoBack"/>
+      <w:bookmarkEnd w:id="0"/>
     </w:p>
     <w:p>
       <w:pPr>
@@ -626,6 +628,7 @@
     </w:tbl>
     <w:p>
       <w:pPr>
+        <w:jc w:val="both"/>
         <w:rPr>
           <w:lang w:val="id-ID"/>
         </w:rPr>
@@ -650,6 +653,8 @@
           <w:ilvl w:val="0"/>
           <w:numId w:val="2"/>
         </w:numPr>
+        <w:ind w:left="1134" w:hanging="305"/>
+        <w:jc w:val="both"/>
         <w:rPr>
           <w:lang w:val="id-ID"/>
         </w:rPr>
@@ -682,6 +687,8 @@
           <w:ilvl w:val="0"/>
           <w:numId w:val="2"/>
         </w:numPr>
+        <w:ind w:left="1134" w:hanging="305"/>
+        <w:jc w:val="both"/>
         <w:rPr>
           <w:lang w:val="id-ID"/>
         </w:rPr>
@@ -708,6 +715,8 @@
           <w:ilvl w:val="0"/>
           <w:numId w:val="2"/>
         </w:numPr>
+        <w:ind w:left="1134" w:hanging="305"/>
+        <w:jc w:val="both"/>
         <w:rPr>
           <w:lang w:val="id-ID"/>
         </w:rPr>
@@ -748,6 +757,8 @@
           <w:ilvl w:val="0"/>
           <w:numId w:val="2"/>
         </w:numPr>
+        <w:ind w:left="1134" w:hanging="305"/>
+        <w:jc w:val="both"/>
         <w:rPr>
           <w:lang w:val="id-ID"/>
         </w:rPr>
@@ -800,6 +811,8 @@
           <w:ilvl w:val="0"/>
           <w:numId w:val="2"/>
         </w:numPr>
+        <w:ind w:left="1134" w:hanging="305"/>
+        <w:jc w:val="both"/>
         <w:rPr>
           <w:lang w:val="id-ID"/>
         </w:rPr>
@@ -1703,7 +1716,6 @@
             </w:pPr>
             <w:proofErr w:type="spellStart"/>
             <w:r>
-              <w:lastRenderedPageBreak/>
               <w:t>Sheep</w:t>
             </w:r>
             <w:proofErr w:type="spellEnd"/>
@@ -1742,6 +1754,7 @@
             </w:pPr>
             <w:proofErr w:type="spellStart"/>
             <w:r>
+              <w:lastRenderedPageBreak/>
               <w:t>Wolf</w:t>
             </w:r>
             <w:proofErr w:type="spellEnd"/>
@@ -2240,7 +2253,6 @@
         </w:tc>
       </w:tr>
     </w:tbl>
-    <w:p/>
     <w:p/>
     <w:p>
       <w:pPr>
@@ -2273,6 +2285,7 @@
     <w:p>
       <w:pPr>
         <w:pStyle w:val="ListParagraph"/>
+        <w:jc w:val="both"/>
         <w:rPr>
           <w:sz w:val="22"/>
           <w:szCs w:val="22"/>
@@ -2317,17 +2330,7 @@
           <w:szCs w:val="22"/>
           <w:lang w:val="id-ID"/>
         </w:rPr>
-        <w:t xml:space="preserve"> Minggu sesuai</w:t>
-      </w:r>
-      <w:bookmarkStart w:id="0" w:name="_GoBack"/>
-      <w:bookmarkEnd w:id="0"/>
-      <w:r>
-        <w:rPr>
-          <w:sz w:val="22"/>
-          <w:szCs w:val="22"/>
-          <w:lang w:val="id-ID"/>
-        </w:rPr>
-        <w:t xml:space="preserve"> dengan </w:t>
+        <w:t xml:space="preserve"> Minggu sesuai dengan </w:t>
       </w:r>
       <w:proofErr w:type="spellStart"/>
       <w:r>
@@ -2360,6 +2363,7 @@
     <w:p>
       <w:pPr>
         <w:pStyle w:val="ListParagraph"/>
+        <w:jc w:val="both"/>
         <w:rPr>
           <w:sz w:val="22"/>
           <w:szCs w:val="22"/>
@@ -3344,7 +3348,7 @@
 </file>
 
 <file path=customXml/itemProps1.xml><?xml version="1.0" encoding="utf-8"?>
-<ds:datastoreItem xmlns:ds="http://schemas.openxmlformats.org/officeDocument/2006/customXml" ds:itemID="{9DC8C64D-0B70-44A8-B0BB-B71F614D6FC9}">
+<ds:datastoreItem xmlns:ds="http://schemas.openxmlformats.org/officeDocument/2006/customXml" ds:itemID="{6FCC2198-8038-4CD6-90C1-044057B07959}">
   <ds:schemaRefs>
     <ds:schemaRef ds:uri="http://schemas.openxmlformats.org/officeDocument/2006/bibliography"/>
   </ds:schemaRefs>

</xml_diff>